<commit_message>
se añade referencia al informe de onset
</commit_message>
<xml_diff>
--- a/onsetDetection/informeOnsetDetection.docx
+++ b/onsetDetection/informeOnsetDetection.docx
@@ -207,10 +207,7 @@
         <w:t xml:space="preserve">or PDF </w:t>
       </w:r>
       <w:r>
-        <w:t>version of this document, please download the electr</w:t>
-      </w:r>
-      <w:r>
-        <w:t>onic file,</w:t>
+        <w:t>version of this document, please download the electronic file,</w:t>
       </w:r>
       <w:r>
         <w:br/>
@@ -222,42 +219,15 @@
       <w:r>
         <w:t xml:space="preserve"> </w:t>
       </w:r>
-      <w:r>
-        <w:rPr>
-          <w:sz w:val="18"/>
-        </w:rPr>
-        <w:fldChar w:fldCharType="begin"/>
-      </w:r>
-      <w:r>
-        <w:rPr>
-          <w:sz w:val="18"/>
-        </w:rPr>
-        <w:instrText xml:space="preserve"> HYPERLINK "http://www.ieee.org/web/publications/authors/transjnl/index.html" </w:instrText>
-      </w:r>
-      <w:r>
-        <w:rPr>
-          <w:sz w:val="18"/>
-        </w:rPr>
-      </w:r>
-      <w:r>
-        <w:rPr>
-          <w:sz w:val="18"/>
-        </w:rPr>
-        <w:fldChar w:fldCharType="separate"/>
-      </w:r>
-      <w:r>
-        <w:rPr>
-          <w:rStyle w:val="Hipervnculo"/>
-          <w:sz w:val="18"/>
-        </w:rPr>
-        <w:t>http://www.ieee.org/web/publications/authors/transjnl/index.html</w:t>
-      </w:r>
-      <w:r>
-        <w:rPr>
-          <w:sz w:val="18"/>
-        </w:rPr>
-        <w:fldChar w:fldCharType="end"/>
-      </w:r>
+      <w:hyperlink r:id="rId8" w:history="1">
+        <w:r>
+          <w:rPr>
+            <w:rStyle w:val="Hipervnculo"/>
+            <w:sz w:val="18"/>
+          </w:rPr>
+          <w:t>http://www.ieee.org/web/publications/authors/transjnl/index.html</w:t>
+        </w:r>
+      </w:hyperlink>
       <w:r>
         <w:t xml:space="preserve"> so you can use it to prepare your manuscript. If you would prefer to use LATEX, download IEEE’s LATEX style and sample files from the same Web page. Use these LATEX files for formatting, but please follow the instructions in TRANS-JOUR.DOC or TRANS-JOUR.PDF.</w:t>
       </w:r>
@@ -2331,13 +2301,7 @@
         <w:rPr>
           <w:lang w:val="es-AR"/>
         </w:rPr>
-        <w:t xml:space="preserve">, comparando la función original con un umbral que se corresponda con el ruido ambiental y así decidir el instante para el cual se da la nota musical por finalizada (instante de detección de offset). </w:t>
-      </w:r>
-      <w:r>
-        <w:rPr>
-          <w:lang w:val="es-AR"/>
-        </w:rPr>
-        <w:t>En efecto para obtener los resultados que se mostrarán más adelante, se utilizó un umbral de offset teniendo en cuenta que ante una señal sonora normalmente existe un ruido ambiental que se corresponde en -80dB.</w:t>
+        <w:t>, comparando la función original con un umbral que se corresponda con el ruido ambiental y así decidir el instante para el cual se da la nota musical por finalizada (instante de detección de offset). En efecto para obtener los resultados que se mostrarán más adelante, se utilizó un umbral de offset teniendo en cuenta que ante una señal sonora normalmente existe un ruido ambiental que se corresponde en -80dB.</w:t>
       </w:r>
     </w:p>
     <w:p>
@@ -2585,8 +2549,6 @@
         </w:rPr>
         <w:t>ACA VA LA FIGURAAAAAAAAAAA</w:t>
       </w:r>
-      <w:bookmarkStart w:id="1" w:name="_GoBack"/>
-      <w:bookmarkEnd w:id="1"/>
     </w:p>
     <w:p>
       <w:pPr>
@@ -3009,9 +2971,9 @@
             <o:lock v:ext="edit" aspectratio="t"/>
           </v:shapetype>
           <v:shape id="_x0000_i1025" type="#_x0000_t75" style="width:5.25pt;height:6pt" o:ole="" fillcolor="window">
-            <v:imagedata r:id="rId8" r:pict="rId9" o:title=""/>
+            <v:imagedata r:id="rId9" o:title=""/>
           </v:shape>
-          <o:OLEObject Type="Embed" ProgID="Unknown" ShapeID="_x0000_i1025" DrawAspect="Content" ObjectID="_1622045682" r:id="rId10"/>
+          <o:OLEObject Type="Embed" ProgID="Unknown" ShapeID="_x0000_i1025" DrawAspect="Content" ObjectID="_1622058161" r:id="rId10"/>
         </w:object>
       </w:r>
       <w:r>
@@ -3219,9 +3181,9 @@
         </w:rPr>
         <w:object w:dxaOrig="4940" w:dyaOrig="1120" w14:anchorId="435B3EED">
           <v:shape id="_x0000_i1026" type="#_x0000_t75" style="width:225pt;height:45.75pt" o:ole="" fillcolor="window">
-            <v:imagedata r:id="rId11" r:pict="rId12" o:title=""/>
+            <v:imagedata r:id="rId11" o:title=""/>
           </v:shape>
-          <o:OLEObject Type="Embed" ProgID="Unknown" ShapeID="_x0000_i1026" DrawAspect="Content" ObjectID="_1622045683" r:id="rId13"/>
+          <o:OLEObject Type="Embed" ProgID="Unknown" ShapeID="_x0000_i1026" DrawAspect="Content" ObjectID="_1622058162" r:id="rId12"/>
         </w:object>
       </w:r>
       <w:r>
@@ -3396,7 +3358,15 @@
       </w:r>
       <w:proofErr w:type="spellEnd"/>
       <w:r>
-        <w:t>” or “remnant.” Use the word “micrometer” instead of “micron.” A graph within a graph is an “inset,” not an “insert.” The word “alternatively” is preferred to the word “alternately” (unless you really mean something that alternates). Use the word “whereas” instead of “while” (unless you are referring to simultaneous events). Do not use the word “essentially” to mean “approximately” or “effectively.” Do not use the word “issue” as a euphemism for “problem.” When compositions are not specified, separate chemical symbols by en-dashes; for example, “</w:t>
+        <w:t xml:space="preserve">” or “remnant.” Use the word “micrometer” instead of “micron.” A graph within a graph is an “inset,” not an “insert.” The word “alternatively” is preferred to the word “alternately” (unless you really mean something that alternates). Use the word “whereas” instead of “while” (unless you are referring to simultaneous events). Do not use the word “essentially” to mean “approximately” or “effectively.” Do not use the word “issue” as a euphemism for “problem.” When compositions are not specified, separate chemical symbols by </w:t>
+      </w:r>
+      <w:proofErr w:type="spellStart"/>
+      <w:r>
+        <w:t>en</w:t>
+      </w:r>
+      <w:proofErr w:type="spellEnd"/>
+      <w:r>
+        <w:t>-dashes; for example, “</w:t>
       </w:r>
       <w:proofErr w:type="spellStart"/>
       <w:r>
@@ -3481,28 +3451,18 @@
           <w:i/>
           <w:iCs/>
         </w:rPr>
-        <w:t>Information for Authors</w:t>
-      </w:r>
-      <w:r>
-        <w:rPr>
-          <w:i/>
+        <w:t xml:space="preserve">Information for Authors </w:t>
+      </w:r>
+      <w:r>
+        <w:rPr>
           <w:iCs/>
         </w:rPr>
-        <w:t xml:space="preserve"> </w:t>
-      </w:r>
-      <w:r>
-        <w:rPr>
-          <w:iCs/>
-        </w:rPr>
         <w:t>are both</w:t>
       </w:r>
       <w:r>
-        <w:t xml:space="preserve"> available a</w:t>
-      </w:r>
-      <w:r>
-        <w:t xml:space="preserve">t </w:t>
-      </w:r>
-      <w:hyperlink r:id="rId14" w:history="1">
+        <w:t xml:space="preserve"> available at </w:t>
+      </w:r>
+      <w:hyperlink r:id="rId13" w:history="1">
         <w:r>
           <w:rPr>
             <w:rStyle w:val="Hipervnculo"/>
@@ -3917,7 +3877,23 @@
           <w:sz w:val="16"/>
           <w:szCs w:val="16"/>
         </w:rPr>
-        <w:t xml:space="preserve"> “Synthetic structure of industrial plastics (Book style with paper title and editor),” </w:t>
+        <w:t xml:space="preserve"> “</w:t>
+      </w:r>
+      <w:r>
+        <w:rPr>
+          <w:sz w:val="16"/>
+          <w:szCs w:val="16"/>
+        </w:rPr>
+        <w:t>Real-time temporal segmentation of note objects in musical signals</w:t>
+      </w:r>
+      <w:bookmarkStart w:id="1" w:name="_GoBack"/>
+      <w:bookmarkEnd w:id="1"/>
+      <w:r>
+        <w:rPr>
+          <w:sz w:val="16"/>
+          <w:szCs w:val="16"/>
+        </w:rPr>
+        <w:t xml:space="preserve">” </w:t>
       </w:r>
       <w:r>
         <w:rPr>
@@ -3925,41 +3901,62 @@
           <w:szCs w:val="16"/>
         </w:rPr>
         <w:tab/>
-        <w:t xml:space="preserve">in </w:t>
-      </w:r>
-      <w:r>
-        <w:rPr>
-          <w:i/>
-          <w:iCs/>
-          <w:sz w:val="16"/>
-          <w:szCs w:val="16"/>
-        </w:rPr>
-        <w:t>Plastics</w:t>
-      </w:r>
-      <w:r>
-        <w:rPr>
-          <w:sz w:val="16"/>
-          <w:szCs w:val="16"/>
-        </w:rPr>
-        <w:t xml:space="preserve">, 2nd ed. vol. 3, J. Peters, Ed.  </w:t>
-      </w:r>
-      <w:smartTag w:uri="urn:schemas-microsoft-com:office:smarttags" w:element="State">
-        <w:smartTag w:uri="urn:schemas-microsoft-com:office:smarttags" w:element="place">
-          <w:r>
-            <w:rPr>
-              <w:sz w:val="16"/>
-              <w:szCs w:val="16"/>
-            </w:rPr>
-            <w:t>New York</w:t>
-          </w:r>
-        </w:smartTag>
-      </w:smartTag>
-      <w:r>
-        <w:rPr>
-          <w:sz w:val="16"/>
-          <w:szCs w:val="16"/>
-        </w:rPr>
-        <w:t>: McGraw-Hill, 1964, pp. 15–64.</w:t>
+      </w:r>
+      <w:r>
+        <w:rPr>
+          <w:sz w:val="16"/>
+          <w:szCs w:val="16"/>
+        </w:rPr>
+        <w:t>Centre of Digital Music, Queen Mary University of  London,</w:t>
+      </w:r>
+      <w:r>
+        <w:rPr>
+          <w:sz w:val="16"/>
+          <w:szCs w:val="16"/>
+        </w:rPr>
+        <w:t xml:space="preserve"> </w:t>
+      </w:r>
+      <w:r>
+        <w:rPr>
+          <w:sz w:val="16"/>
+          <w:szCs w:val="16"/>
+        </w:rPr>
+        <w:t>2004</w:t>
+      </w:r>
+      <w:r>
+        <w:rPr>
+          <w:sz w:val="16"/>
+          <w:szCs w:val="16"/>
+        </w:rPr>
+        <w:t xml:space="preserve">, pp. </w:t>
+      </w:r>
+      <w:r>
+        <w:rPr>
+          <w:sz w:val="16"/>
+          <w:szCs w:val="16"/>
+        </w:rPr>
+        <w:t>2</w:t>
+      </w:r>
+      <w:r>
+        <w:rPr>
+          <w:sz w:val="16"/>
+          <w:szCs w:val="16"/>
+        </w:rPr>
+        <w:t>–</w:t>
+      </w:r>
+      <w:r>
+        <w:rPr>
+          <w:sz w:val="16"/>
+          <w:szCs w:val="16"/>
+        </w:rPr>
+        <w:t>3</w:t>
+      </w:r>
+      <w:r>
+        <w:rPr>
+          <w:sz w:val="16"/>
+          <w:szCs w:val="16"/>
+        </w:rPr>
+        <w:t>.</w:t>
       </w:r>
     </w:p>
     <w:p>
@@ -5113,7 +5110,7 @@
         <w:tab/>
         <w:t xml:space="preserve"> Available: </w:t>
       </w:r>
-      <w:hyperlink r:id="rId15" w:history="1">
+      <w:hyperlink r:id="rId14" w:history="1">
         <w:r>
           <w:rPr>
             <w:rStyle w:val="Hipervnculo"/>
@@ -5136,7 +5133,7 @@
       <w:r>
         <w:t xml:space="preserve">J. Jones. (1991, May 10). Networks (2nd ed.) [Online]. Available: </w:t>
       </w:r>
-      <w:hyperlink r:id="rId16" w:history="1">
+      <w:hyperlink r:id="rId15" w:history="1">
         <w:r>
           <w:rPr>
             <w:rStyle w:val="Hipervnculo"/>
@@ -5170,7 +5167,7 @@
         <w:tab/>
         <w:t xml:space="preserve">  Available: </w:t>
       </w:r>
-      <w:hyperlink r:id="rId17" w:history="1">
+      <w:hyperlink r:id="rId16" w:history="1">
         <w:r>
           <w:rPr>
             <w:rStyle w:val="Hipervnculo"/>
@@ -5309,7 +5306,7 @@
       </w:r>
     </w:p>
     <w:sectPr>
-      <w:headerReference w:type="default" r:id="rId18"/>
+      <w:headerReference w:type="default" r:id="rId17"/>
       <w:pgSz w:w="12240" w:h="15840" w:code="1"/>
       <w:pgMar w:top="1008" w:right="936" w:bottom="1008" w:left="936" w:header="432" w:footer="432" w:gutter="0"/>
       <w:cols w:num="2" w:space="288"/>
@@ -6004,6 +6001,50 @@
     <w:lsdException w:name="Subtitle" w:qFormat="1"/>
     <w:lsdException w:name="Strong" w:qFormat="1"/>
     <w:lsdException w:name="Emphasis" w:qFormat="1"/>
+    <w:lsdException w:name="Normal Table" w:semiHidden="1" w:unhideWhenUsed="1"/>
+    <w:lsdException w:name="Table Simple 1" w:semiHidden="1" w:unhideWhenUsed="1"/>
+    <w:lsdException w:name="Table Simple 2" w:semiHidden="1" w:unhideWhenUsed="1"/>
+    <w:lsdException w:name="Table Simple 3" w:semiHidden="1" w:unhideWhenUsed="1"/>
+    <w:lsdException w:name="Table Classic 1" w:semiHidden="1" w:unhideWhenUsed="1"/>
+    <w:lsdException w:name="Table Classic 2" w:semiHidden="1" w:unhideWhenUsed="1"/>
+    <w:lsdException w:name="Table Classic 3" w:semiHidden="1" w:unhideWhenUsed="1"/>
+    <w:lsdException w:name="Table Classic 4" w:semiHidden="1" w:unhideWhenUsed="1"/>
+    <w:lsdException w:name="Table Colorful 1" w:semiHidden="1" w:unhideWhenUsed="1"/>
+    <w:lsdException w:name="Table Colorful 2" w:semiHidden="1" w:unhideWhenUsed="1"/>
+    <w:lsdException w:name="Table Colorful 3" w:semiHidden="1" w:unhideWhenUsed="1"/>
+    <w:lsdException w:name="Table Columns 1" w:semiHidden="1" w:unhideWhenUsed="1"/>
+    <w:lsdException w:name="Table Columns 2" w:semiHidden="1" w:unhideWhenUsed="1"/>
+    <w:lsdException w:name="Table Columns 3" w:semiHidden="1" w:unhideWhenUsed="1"/>
+    <w:lsdException w:name="Table Columns 4" w:semiHidden="1" w:unhideWhenUsed="1"/>
+    <w:lsdException w:name="Table Columns 5" w:semiHidden="1" w:unhideWhenUsed="1"/>
+    <w:lsdException w:name="Table Grid 1" w:semiHidden="1" w:unhideWhenUsed="1"/>
+    <w:lsdException w:name="Table Grid 2" w:semiHidden="1" w:unhideWhenUsed="1"/>
+    <w:lsdException w:name="Table Grid 3" w:semiHidden="1" w:unhideWhenUsed="1"/>
+    <w:lsdException w:name="Table Grid 4" w:semiHidden="1" w:unhideWhenUsed="1"/>
+    <w:lsdException w:name="Table Grid 5" w:semiHidden="1" w:unhideWhenUsed="1"/>
+    <w:lsdException w:name="Table Grid 6" w:semiHidden="1" w:unhideWhenUsed="1"/>
+    <w:lsdException w:name="Table Grid 7" w:semiHidden="1" w:unhideWhenUsed="1"/>
+    <w:lsdException w:name="Table Grid 8" w:semiHidden="1" w:unhideWhenUsed="1"/>
+    <w:lsdException w:name="Table List 1" w:semiHidden="1" w:unhideWhenUsed="1"/>
+    <w:lsdException w:name="Table List 2" w:semiHidden="1" w:unhideWhenUsed="1"/>
+    <w:lsdException w:name="Table List 3" w:semiHidden="1" w:unhideWhenUsed="1"/>
+    <w:lsdException w:name="Table List 4" w:semiHidden="1" w:unhideWhenUsed="1"/>
+    <w:lsdException w:name="Table List 5" w:semiHidden="1" w:unhideWhenUsed="1"/>
+    <w:lsdException w:name="Table List 6" w:semiHidden="1" w:unhideWhenUsed="1"/>
+    <w:lsdException w:name="Table List 7" w:semiHidden="1" w:unhideWhenUsed="1"/>
+    <w:lsdException w:name="Table List 8" w:semiHidden="1" w:unhideWhenUsed="1"/>
+    <w:lsdException w:name="Table 3D effects 1" w:semiHidden="1" w:unhideWhenUsed="1"/>
+    <w:lsdException w:name="Table 3D effects 2" w:semiHidden="1" w:unhideWhenUsed="1"/>
+    <w:lsdException w:name="Table 3D effects 3" w:semiHidden="1" w:unhideWhenUsed="1"/>
+    <w:lsdException w:name="Table Contemporary" w:semiHidden="1" w:unhideWhenUsed="1"/>
+    <w:lsdException w:name="Table Elegant" w:semiHidden="1" w:unhideWhenUsed="1"/>
+    <w:lsdException w:name="Table Professional" w:semiHidden="1" w:unhideWhenUsed="1"/>
+    <w:lsdException w:name="Table Subtle 1" w:semiHidden="1" w:unhideWhenUsed="1"/>
+    <w:lsdException w:name="Table Subtle 2" w:semiHidden="1" w:unhideWhenUsed="1"/>
+    <w:lsdException w:name="Table Web 1" w:semiHidden="1" w:unhideWhenUsed="1"/>
+    <w:lsdException w:name="Table Web 2" w:semiHidden="1" w:unhideWhenUsed="1"/>
+    <w:lsdException w:name="Table Web 3" w:semiHidden="1" w:unhideWhenUsed="1"/>
+    <w:lsdException w:name="Table Theme" w:semiHidden="1" w:unhideWhenUsed="1"/>
     <w:lsdException w:name="Placeholder Text" w:semiHidden="1" w:uiPriority="99"/>
     <w:lsdException w:name="No Spacing" w:uiPriority="1" w:qFormat="1"/>
     <w:lsdException w:name="Light Shading" w:uiPriority="60"/>
@@ -6411,11 +6452,15 @@
   </w:style>
   <w:style w:type="character" w:default="1" w:styleId="Fuentedeprrafopredeter">
     <w:name w:val="Default Paragraph Font"/>
+    <w:uiPriority w:val="1"/>
     <w:semiHidden/>
+    <w:unhideWhenUsed/>
   </w:style>
   <w:style w:type="table" w:default="1" w:styleId="Tablanormal">
     <w:name w:val="Normal Table"/>
+    <w:uiPriority w:val="99"/>
     <w:semiHidden/>
+    <w:unhideWhenUsed/>
     <w:tblPr>
       <w:tblInd w:w="0" w:type="dxa"/>
       <w:tblCellMar>
@@ -6428,7 +6473,9 @@
   </w:style>
   <w:style w:type="numbering" w:default="1" w:styleId="Sinlista">
     <w:name w:val="No List"/>
+    <w:uiPriority w:val="99"/>
     <w:semiHidden/>
+    <w:unhideWhenUsed/>
   </w:style>
   <w:style w:type="paragraph" w:customStyle="1" w:styleId="Abstract">
     <w:name w:val="Abstract"/>
@@ -6987,7 +7034,7 @@
 </file>
 
 <file path=customXml/itemProps1.xml><?xml version="1.0" encoding="utf-8"?>
-<ds:datastoreItem xmlns:ds="http://schemas.openxmlformats.org/officeDocument/2006/customXml" ds:itemID="{64DB955D-0CCA-45A0-B5F5-69DAD72B9FBC}">
+<ds:datastoreItem xmlns:ds="http://schemas.openxmlformats.org/officeDocument/2006/customXml" ds:itemID="{782EF7CB-3A2D-4824-AA33-DB497E26F3AB}">
   <ds:schemaRefs>
     <ds:schemaRef ds:uri="http://schemas.openxmlformats.org/officeDocument/2006/bibliography"/>
   </ds:schemaRefs>

</xml_diff>